<commit_message>
Adding steps to pushing updated file
</commit_message>
<xml_diff>
--- a/VirkarShardulGitTutorial-9-16-2017.docx
+++ b/VirkarShardulGitTutorial-9-16-2017.docx
@@ -366,15 +366,7 @@
           <w:sz w:val="24"/>
           <w:szCs w:val="24"/>
         </w:rPr>
-        <w:t>Repository</w:t>
-      </w:r>
-      <w:r>
-        <w:rPr>
-          <w:rFonts w:ascii="Times New Roman" w:hAnsi="Times New Roman" w:cs="Times New Roman"/>
-          <w:sz w:val="24"/>
-          <w:szCs w:val="24"/>
-        </w:rPr>
-        <w:t xml:space="preserve">: </w:t>
+        <w:t xml:space="preserve">Repository: </w:t>
       </w:r>
       <w:r>
         <w:rPr>
@@ -391,15 +383,7 @@
           <w:sz w:val="24"/>
           <w:szCs w:val="24"/>
         </w:rPr>
-        <w:t>a </w:t>
-      </w:r>
-      <w:r>
-        <w:rPr>
-          <w:rFonts w:ascii="Times New Roman" w:hAnsi="Times New Roman" w:cs="Times New Roman"/>
-          <w:sz w:val="24"/>
-          <w:szCs w:val="24"/>
-        </w:rPr>
-        <w:t>.</w:t>
+        <w:t>a .</w:t>
       </w:r>
       <w:proofErr w:type="spellStart"/>
       <w:r>
@@ -408,15 +392,7 @@
           <w:sz w:val="24"/>
           <w:szCs w:val="24"/>
         </w:rPr>
-        <w:t>git</w:t>
-      </w:r>
-      <w:r>
-        <w:rPr>
-          <w:rFonts w:ascii="Times New Roman" w:hAnsi="Times New Roman" w:cs="Times New Roman"/>
-          <w:sz w:val="24"/>
-          <w:szCs w:val="24"/>
-        </w:rPr>
-        <w:t>subdirectory</w:t>
+        <w:t>gitsubdirectory</w:t>
       </w:r>
       <w:proofErr w:type="spellEnd"/>
       <w:proofErr w:type="gramEnd"/>
@@ -426,17 +402,7 @@
           <w:sz w:val="24"/>
           <w:szCs w:val="24"/>
         </w:rPr>
-        <w:t xml:space="preserve"> o</w:t>
-      </w:r>
-      <w:bookmarkStart w:id="0" w:name="_GoBack"/>
-      <w:bookmarkEnd w:id="0"/>
-      <w:r>
-        <w:rPr>
-          <w:rFonts w:ascii="Times New Roman" w:hAnsi="Times New Roman" w:cs="Times New Roman"/>
-          <w:sz w:val="24"/>
-          <w:szCs w:val="24"/>
-        </w:rPr>
-        <w:t>f your working copy - a copy of the most recent state of the files you're working on.</w:t>
+        <w:t xml:space="preserve"> of your working copy - a copy of the most recent state of the files you're working on.</w:t>
       </w:r>
     </w:p>
     <w:p>
@@ -470,15 +436,7 @@
           <w:sz w:val="24"/>
           <w:szCs w:val="24"/>
         </w:rPr>
-        <w:t>Commit</w:t>
-      </w:r>
-      <w:r>
-        <w:rPr>
-          <w:rFonts w:ascii="Times New Roman" w:hAnsi="Times New Roman" w:cs="Times New Roman"/>
-          <w:sz w:val="24"/>
-          <w:szCs w:val="24"/>
-        </w:rPr>
-        <w:t xml:space="preserve">: </w:t>
+        <w:t xml:space="preserve">Commit: </w:t>
       </w:r>
       <w:r>
         <w:rPr>
@@ -538,15 +496,7 @@
           <w:sz w:val="24"/>
           <w:szCs w:val="24"/>
         </w:rPr>
-        <w:t>Push</w:t>
-      </w:r>
-      <w:r>
-        <w:rPr>
-          <w:rFonts w:ascii="Times New Roman" w:hAnsi="Times New Roman" w:cs="Times New Roman"/>
-          <w:sz w:val="24"/>
-          <w:szCs w:val="24"/>
-        </w:rPr>
-        <w:t xml:space="preserve">: </w:t>
+        <w:t xml:space="preserve">Push: </w:t>
       </w:r>
       <w:r>
         <w:rPr>
@@ -577,15 +527,7 @@
           <w:sz w:val="24"/>
           <w:szCs w:val="24"/>
         </w:rPr>
-        <w:t>Branch</w:t>
-      </w:r>
-      <w:r>
-        <w:rPr>
-          <w:rFonts w:ascii="Times New Roman" w:hAnsi="Times New Roman" w:cs="Times New Roman"/>
-          <w:sz w:val="24"/>
-          <w:szCs w:val="24"/>
-        </w:rPr>
-        <w:t xml:space="preserve">: </w:t>
+        <w:t xml:space="preserve">Branch: </w:t>
       </w:r>
       <w:r>
         <w:rPr>
@@ -808,39 +750,7 @@
           <w:sz w:val="24"/>
           <w:szCs w:val="24"/>
         </w:rPr>
-        <w:t>Fetch</w:t>
-      </w:r>
-      <w:r>
-        <w:rPr>
-          <w:rFonts w:ascii="Times New Roman" w:hAnsi="Times New Roman" w:cs="Times New Roman"/>
-          <w:sz w:val="24"/>
-          <w:szCs w:val="24"/>
-        </w:rPr>
-        <w:t>es</w:t>
-      </w:r>
-      <w:r>
-        <w:rPr>
-          <w:rFonts w:ascii="Times New Roman" w:hAnsi="Times New Roman" w:cs="Times New Roman"/>
-          <w:sz w:val="24"/>
-          <w:szCs w:val="24"/>
-        </w:rPr>
-        <w:t xml:space="preserve"> from and integrate</w:t>
-      </w:r>
-      <w:r>
-        <w:rPr>
-          <w:rFonts w:ascii="Times New Roman" w:hAnsi="Times New Roman" w:cs="Times New Roman"/>
-          <w:sz w:val="24"/>
-          <w:szCs w:val="24"/>
-        </w:rPr>
-        <w:t>s</w:t>
-      </w:r>
-      <w:r>
-        <w:rPr>
-          <w:rFonts w:ascii="Times New Roman" w:hAnsi="Times New Roman" w:cs="Times New Roman"/>
-          <w:sz w:val="24"/>
-          <w:szCs w:val="24"/>
-        </w:rPr>
-        <w:t xml:space="preserve"> with another repository or a local branch</w:t>
+        <w:t>Fetches from and integrates with another repository or a local branch</w:t>
       </w:r>
     </w:p>
     <w:p>
@@ -879,50 +789,158 @@
           <w:sz w:val="24"/>
           <w:szCs w:val="24"/>
         </w:rPr>
-        <w:t xml:space="preserve"> </w:t>
-      </w:r>
-      <w:r>
-        <w:rPr>
-          <w:rFonts w:ascii="Times New Roman" w:hAnsi="Times New Roman" w:cs="Times New Roman"/>
-          <w:sz w:val="24"/>
-          <w:szCs w:val="24"/>
-        </w:rPr>
-        <w:t xml:space="preserve">Generates a summary of pending </w:t>
-      </w:r>
-      <w:r>
-        <w:rPr>
-          <w:rFonts w:ascii="Times New Roman" w:hAnsi="Times New Roman" w:cs="Times New Roman"/>
-          <w:sz w:val="24"/>
-          <w:szCs w:val="24"/>
-        </w:rPr>
-        <w:t>changes. The</w:t>
-      </w:r>
-      <w:r>
-        <w:rPr>
-          <w:rFonts w:ascii="Times New Roman" w:hAnsi="Times New Roman" w:cs="Times New Roman"/>
-          <w:sz w:val="24"/>
-          <w:szCs w:val="24"/>
-        </w:rPr>
-        <w:t xml:space="preserve"> request, printed to the standard output, begins with the branch description, summarizes the changes and indicates from where they can be pulled.</w:t>
-      </w:r>
-    </w:p>
-    <w:p>
-      <w:pPr>
-        <w:rPr>
-          <w:rFonts w:ascii="Times New Roman" w:hAnsi="Times New Roman" w:cs="Times New Roman"/>
-          <w:sz w:val="24"/>
-          <w:szCs w:val="24"/>
-        </w:rPr>
-      </w:pPr>
-    </w:p>
-    <w:p>
-      <w:pPr>
-        <w:rPr>
-          <w:rFonts w:ascii="Times New Roman" w:hAnsi="Times New Roman" w:cs="Times New Roman"/>
-          <w:sz w:val="24"/>
-          <w:szCs w:val="24"/>
-        </w:rPr>
-      </w:pPr>
+        <w:t xml:space="preserve"> Generates a summary of pending changes. The request, printed to the standard output, begins with the branch description, summarizes the changes and indicates from where they can be pulled.</w:t>
+      </w:r>
+    </w:p>
+    <w:p>
+      <w:pPr>
+        <w:pBdr>
+          <w:bottom w:val="dotted" w:sz="24" w:space="1" w:color="auto"/>
+        </w:pBdr>
+        <w:rPr>
+          <w:rFonts w:ascii="Times New Roman" w:hAnsi="Times New Roman" w:cs="Times New Roman"/>
+          <w:sz w:val="24"/>
+          <w:szCs w:val="24"/>
+        </w:rPr>
+      </w:pPr>
+    </w:p>
+    <w:p>
+      <w:pPr>
+        <w:rPr>
+          <w:rFonts w:ascii="Times New Roman" w:hAnsi="Times New Roman" w:cs="Times New Roman"/>
+          <w:sz w:val="24"/>
+          <w:szCs w:val="24"/>
+        </w:rPr>
+      </w:pPr>
+    </w:p>
+    <w:p>
+      <w:pPr>
+        <w:rPr>
+          <w:rFonts w:ascii="Times New Roman" w:hAnsi="Times New Roman" w:cs="Times New Roman"/>
+          <w:sz w:val="24"/>
+          <w:szCs w:val="24"/>
+        </w:rPr>
+      </w:pPr>
+      <w:r>
+        <w:rPr>
+          <w:rFonts w:ascii="Times New Roman" w:hAnsi="Times New Roman" w:cs="Times New Roman"/>
+          <w:sz w:val="24"/>
+          <w:szCs w:val="24"/>
+        </w:rPr>
+        <w:t xml:space="preserve">To add this file to the existing </w:t>
+      </w:r>
+      <w:proofErr w:type="spellStart"/>
+      <w:r>
+        <w:rPr>
+          <w:rFonts w:ascii="Times New Roman" w:hAnsi="Times New Roman" w:cs="Times New Roman"/>
+          <w:sz w:val="24"/>
+          <w:szCs w:val="24"/>
+        </w:rPr>
+        <w:t>github</w:t>
+      </w:r>
+      <w:proofErr w:type="spellEnd"/>
+      <w:r>
+        <w:rPr>
+          <w:rFonts w:ascii="Times New Roman" w:hAnsi="Times New Roman" w:cs="Times New Roman"/>
+          <w:sz w:val="24"/>
+          <w:szCs w:val="24"/>
+        </w:rPr>
+        <w:t xml:space="preserve"> repository:</w:t>
+      </w:r>
+    </w:p>
+    <w:p>
+      <w:pPr>
+        <w:pStyle w:val="ListParagraph"/>
+        <w:numPr>
+          <w:ilvl w:val="0"/>
+          <w:numId w:val="3"/>
+        </w:numPr>
+        <w:rPr>
+          <w:rFonts w:ascii="Times New Roman" w:hAnsi="Times New Roman" w:cs="Times New Roman"/>
+          <w:sz w:val="24"/>
+          <w:szCs w:val="24"/>
+        </w:rPr>
+      </w:pPr>
+      <w:r>
+        <w:rPr>
+          <w:rFonts w:ascii="Times New Roman" w:hAnsi="Times New Roman" w:cs="Times New Roman"/>
+          <w:sz w:val="24"/>
+          <w:szCs w:val="24"/>
+        </w:rPr>
+        <w:t xml:space="preserve">Use the: </w:t>
+      </w:r>
+      <w:r>
+        <w:rPr>
+          <w:rFonts w:ascii="Times New Roman" w:hAnsi="Times New Roman" w:cs="Times New Roman"/>
+          <w:b/>
+          <w:sz w:val="24"/>
+          <w:szCs w:val="24"/>
+        </w:rPr>
+        <w:t>git add &lt;filename&gt;</w:t>
+      </w:r>
+      <w:r>
+        <w:rPr>
+          <w:rFonts w:ascii="Times New Roman" w:hAnsi="Times New Roman" w:cs="Times New Roman"/>
+          <w:sz w:val="24"/>
+          <w:szCs w:val="24"/>
+        </w:rPr>
+        <w:t xml:space="preserve"> command</w:t>
+      </w:r>
+    </w:p>
+    <w:p>
+      <w:pPr>
+        <w:pStyle w:val="ListParagraph"/>
+        <w:numPr>
+          <w:ilvl w:val="0"/>
+          <w:numId w:val="3"/>
+        </w:numPr>
+        <w:rPr>
+          <w:rFonts w:ascii="Times New Roman" w:hAnsi="Times New Roman" w:cs="Times New Roman"/>
+          <w:sz w:val="24"/>
+          <w:szCs w:val="24"/>
+        </w:rPr>
+      </w:pPr>
+      <w:r>
+        <w:rPr>
+          <w:rFonts w:ascii="Times New Roman" w:hAnsi="Times New Roman" w:cs="Times New Roman"/>
+          <w:sz w:val="24"/>
+          <w:szCs w:val="24"/>
+        </w:rPr>
+        <w:t xml:space="preserve">Commit the file: </w:t>
+      </w:r>
+      <w:r>
+        <w:rPr>
+          <w:rFonts w:ascii="Times New Roman" w:hAnsi="Times New Roman" w:cs="Times New Roman"/>
+          <w:b/>
+          <w:sz w:val="24"/>
+          <w:szCs w:val="24"/>
+        </w:rPr>
+        <w:t>git commit -m “Commit message”</w:t>
+      </w:r>
+    </w:p>
+    <w:p>
+      <w:pPr>
+        <w:pStyle w:val="ListParagraph"/>
+        <w:numPr>
+          <w:ilvl w:val="0"/>
+          <w:numId w:val="3"/>
+        </w:numPr>
+        <w:rPr>
+          <w:rFonts w:ascii="Times New Roman" w:hAnsi="Times New Roman" w:cs="Times New Roman"/>
+          <w:sz w:val="24"/>
+          <w:szCs w:val="24"/>
+        </w:rPr>
+      </w:pPr>
+      <w:r>
+        <w:rPr>
+          <w:rFonts w:ascii="Times New Roman" w:hAnsi="Times New Roman" w:cs="Times New Roman"/>
+          <w:sz w:val="24"/>
+          <w:szCs w:val="24"/>
+        </w:rPr>
+        <w:t xml:space="preserve">Push the file: git push </w:t>
+      </w:r>
+      <w:bookmarkStart w:id="0" w:name="_GoBack"/>
+      <w:bookmarkEnd w:id="0"/>
     </w:p>
     <w:sectPr>
       <w:pgSz w:w="12240" w:h="15840"/>
@@ -1162,20 +1180,103 @@
       </w:rPr>
     </w:lvl>
   </w:abstractNum>
+  <w:abstractNum w:abstractNumId="2" w15:restartNumberingAfterBreak="0">
+    <w:nsid w:val="7CBF0F0D"/>
+    <w:multiLevelType w:val="hybridMultilevel"/>
+    <w:tmpl w:val="BD9C9FCA"/>
+    <w:lvl w:ilvl="0" w:tplc="04090011">
+      <w:start w:val="1"/>
+      <w:numFmt w:val="decimal"/>
+      <w:lvlText w:val="%1)"/>
+      <w:lvlJc w:val="left"/>
+      <w:pPr>
+        <w:ind w:left="720" w:hanging="360"/>
+      </w:pPr>
+      <w:rPr>
+        <w:rFonts w:hint="default"/>
+      </w:rPr>
+    </w:lvl>
+    <w:lvl w:ilvl="1" w:tplc="04090019" w:tentative="1">
+      <w:start w:val="1"/>
+      <w:numFmt w:val="lowerLetter"/>
+      <w:lvlText w:val="%2."/>
+      <w:lvlJc w:val="left"/>
+      <w:pPr>
+        <w:ind w:left="1440" w:hanging="360"/>
+      </w:pPr>
+    </w:lvl>
+    <w:lvl w:ilvl="2" w:tplc="0409001B" w:tentative="1">
+      <w:start w:val="1"/>
+      <w:numFmt w:val="lowerRoman"/>
+      <w:lvlText w:val="%3."/>
+      <w:lvlJc w:val="right"/>
+      <w:pPr>
+        <w:ind w:left="2160" w:hanging="180"/>
+      </w:pPr>
+    </w:lvl>
+    <w:lvl w:ilvl="3" w:tplc="0409000F" w:tentative="1">
+      <w:start w:val="1"/>
+      <w:numFmt w:val="decimal"/>
+      <w:lvlText w:val="%4."/>
+      <w:lvlJc w:val="left"/>
+      <w:pPr>
+        <w:ind w:left="2880" w:hanging="360"/>
+      </w:pPr>
+    </w:lvl>
+    <w:lvl w:ilvl="4" w:tplc="04090019" w:tentative="1">
+      <w:start w:val="1"/>
+      <w:numFmt w:val="lowerLetter"/>
+      <w:lvlText w:val="%5."/>
+      <w:lvlJc w:val="left"/>
+      <w:pPr>
+        <w:ind w:left="3600" w:hanging="360"/>
+      </w:pPr>
+    </w:lvl>
+    <w:lvl w:ilvl="5" w:tplc="0409001B" w:tentative="1">
+      <w:start w:val="1"/>
+      <w:numFmt w:val="lowerRoman"/>
+      <w:lvlText w:val="%6."/>
+      <w:lvlJc w:val="right"/>
+      <w:pPr>
+        <w:ind w:left="4320" w:hanging="180"/>
+      </w:pPr>
+    </w:lvl>
+    <w:lvl w:ilvl="6" w:tplc="0409000F" w:tentative="1">
+      <w:start w:val="1"/>
+      <w:numFmt w:val="decimal"/>
+      <w:lvlText w:val="%7."/>
+      <w:lvlJc w:val="left"/>
+      <w:pPr>
+        <w:ind w:left="5040" w:hanging="360"/>
+      </w:pPr>
+    </w:lvl>
+    <w:lvl w:ilvl="7" w:tplc="04090019" w:tentative="1">
+      <w:start w:val="1"/>
+      <w:numFmt w:val="lowerLetter"/>
+      <w:lvlText w:val="%8."/>
+      <w:lvlJc w:val="left"/>
+      <w:pPr>
+        <w:ind w:left="5760" w:hanging="360"/>
+      </w:pPr>
+    </w:lvl>
+    <w:lvl w:ilvl="8" w:tplc="0409001B" w:tentative="1">
+      <w:start w:val="1"/>
+      <w:numFmt w:val="lowerRoman"/>
+      <w:lvlText w:val="%9."/>
+      <w:lvlJc w:val="right"/>
+      <w:pPr>
+        <w:ind w:left="6480" w:hanging="180"/>
+      </w:pPr>
+    </w:lvl>
+  </w:abstractNum>
   <w:num w:numId="1">
     <w:abstractNumId w:val="1"/>
   </w:num>
   <w:num w:numId="2">
     <w:abstractNumId w:val="0"/>
-    <w:lvlOverride w:ilvl="0"/>
-    <w:lvlOverride w:ilvl="1"/>
-    <w:lvlOverride w:ilvl="2"/>
-    <w:lvlOverride w:ilvl="3"/>
-    <w:lvlOverride w:ilvl="4"/>
-    <w:lvlOverride w:ilvl="5"/>
-    <w:lvlOverride w:ilvl="6"/>
-    <w:lvlOverride w:ilvl="7"/>
-    <w:lvlOverride w:ilvl="8"/>
+  </w:num>
+  <w:num w:numId="3">
+    <w:abstractNumId w:val="2"/>
   </w:num>
 </w:numbering>
 </file>

</xml_diff>